<commit_message>
minor changes in SCRUM file
</commit_message>
<xml_diff>
--- a/spring23-team-2/deliverables/deliverables 0/SCRUM Report TEAM 2.docx
+++ b/spring23-team-2/deliverables/deliverables 0/SCRUM Report TEAM 2.docx
@@ -228,10 +228,7 @@
               <w:spacing w:line="240" w:lineRule="auto"/>
             </w:pPr>
             <w:r>
-              <w:t xml:space="preserve">Understanding the project description, meet up with the group members, </w:t>
-            </w:r>
-            <w:r>
-              <w:t>brainstorming</w:t>
+              <w:t>Understanding the project description, meet up with the group members, brainstorming</w:t>
             </w:r>
           </w:p>
           <w:p>
@@ -290,13 +287,7 @@
               <w:spacing w:line="240" w:lineRule="auto"/>
             </w:pPr>
             <w:r>
-              <w:t>Advanced b</w:t>
-            </w:r>
-            <w:r>
-              <w:t>rainstorming</w:t>
-            </w:r>
-            <w:r>
-              <w:t>, data collecting, group meeting with PM and TE</w:t>
+              <w:t>Advanced brainstorming, data collecting, group meeting with PM and TE</w:t>
             </w:r>
           </w:p>
         </w:tc>
@@ -913,7 +904,22 @@
             </w:r>
             <w:proofErr w:type="spellEnd"/>
             <w:r>
-              <w:t xml:space="preserve"> Yang will collect the data of police power in different districts.</w:t>
+              <w:t xml:space="preserve"> Yang will collect the data </w:t>
+            </w:r>
+            <w:r>
+              <w:rPr>
+                <w:rFonts w:hint="eastAsia"/>
+              </w:rPr>
+              <w:t>about</w:t>
+            </w:r>
+            <w:r>
+              <w:rPr>
+                <w:lang w:val="en-US"/>
+              </w:rPr>
+              <w:t xml:space="preserve"> the record of violence </w:t>
+            </w:r>
+            <w:r>
+              <w:t>in different districts.</w:t>
             </w:r>
           </w:p>
           <w:p>

</xml_diff>

<commit_message>
edit the team info and scrum
</commit_message>
<xml_diff>
--- a/spring23-team-2/deliverables/deliverables 0/SCRUM Report TEAM 2.docx
+++ b/spring23-team-2/deliverables/deliverables 0/SCRUM Report TEAM 2.docx
@@ -1,6 +1,6 @@
 
 <file path=word/document.xml><?xml version="1.0" encoding="utf-8"?>
-<w:document xmlns:wpc="http://schemas.microsoft.com/office/word/2010/wordprocessingCanvas" xmlns:mo="http://schemas.microsoft.com/office/mac/office/2008/main" xmlns:mc="http://schemas.openxmlformats.org/markup-compatibility/2006" xmlns:mv="urn:schemas-microsoft-com:mac:vml" xmlns:o="urn:schemas-microsoft-com:office:office" xmlns:r="http://schemas.openxmlformats.org/officeDocument/2006/relationships" xmlns:m="http://schemas.openxmlformats.org/officeDocument/2006/math" xmlns:v="urn:schemas-microsoft-com:vml" xmlns:wp14="http://schemas.microsoft.com/office/word/2010/wordprocessingDrawing" xmlns:wp="http://schemas.openxmlformats.org/drawingml/2006/wordprocessingDrawing" xmlns:w10="urn:schemas-microsoft-com:office:word" xmlns:w="http://schemas.openxmlformats.org/wordprocessingml/2006/main" xmlns:w14="http://schemas.microsoft.com/office/word/2010/wordml" xmlns:w15="http://schemas.microsoft.com/office/word/2012/wordml" xmlns:wpg="http://schemas.microsoft.com/office/word/2010/wordprocessingGroup" xmlns:wpi="http://schemas.microsoft.com/office/word/2010/wordprocessingInk" xmlns:wne="http://schemas.microsoft.com/office/word/2006/wordml" xmlns:wps="http://schemas.microsoft.com/office/word/2010/wordprocessingShape" mc:Ignorable="w14 w15 wp14">
+<w:document xmlns:wpc="http://schemas.microsoft.com/office/word/2010/wordprocessingCanvas" xmlns:cx="http://schemas.microsoft.com/office/drawing/2014/chartex" xmlns:cx1="http://schemas.microsoft.com/office/drawing/2015/9/8/chartex" xmlns:cx2="http://schemas.microsoft.com/office/drawing/2015/10/21/chartex" xmlns:cx3="http://schemas.microsoft.com/office/drawing/2016/5/9/chartex" xmlns:cx4="http://schemas.microsoft.com/office/drawing/2016/5/10/chartex" xmlns:cx5="http://schemas.microsoft.com/office/drawing/2016/5/11/chartex" xmlns:cx6="http://schemas.microsoft.com/office/drawing/2016/5/12/chartex" xmlns:cx7="http://schemas.microsoft.com/office/drawing/2016/5/13/chartex" xmlns:cx8="http://schemas.microsoft.com/office/drawing/2016/5/14/chartex" xmlns:mc="http://schemas.openxmlformats.org/markup-compatibility/2006" xmlns:aink="http://schemas.microsoft.com/office/drawing/2016/ink" xmlns:am3d="http://schemas.microsoft.com/office/drawing/2017/model3d" xmlns:o="urn:schemas-microsoft-com:office:office" xmlns:oel="http://schemas.microsoft.com/office/2019/extlst" xmlns:r="http://schemas.openxmlformats.org/officeDocument/2006/relationships" xmlns:m="http://schemas.openxmlformats.org/officeDocument/2006/math" xmlns:v="urn:schemas-microsoft-com:vml" xmlns:wp14="http://schemas.microsoft.com/office/word/2010/wordprocessingDrawing" xmlns:wp="http://schemas.openxmlformats.org/drawingml/2006/wordprocessingDrawing" xmlns:w10="urn:schemas-microsoft-com:office:word" xmlns:w="http://schemas.openxmlformats.org/wordprocessingml/2006/main" xmlns:w14="http://schemas.microsoft.com/office/word/2010/wordml" xmlns:w15="http://schemas.microsoft.com/office/word/2012/wordml" xmlns:w16cex="http://schemas.microsoft.com/office/word/2018/wordml/cex" xmlns:w16cid="http://schemas.microsoft.com/office/word/2016/wordml/cid" xmlns:w16="http://schemas.microsoft.com/office/word/2018/wordml" xmlns:w16sdtdh="http://schemas.microsoft.com/office/word/2020/wordml/sdtdatahash" xmlns:w16se="http://schemas.microsoft.com/office/word/2015/wordml/symex" xmlns:wpg="http://schemas.microsoft.com/office/word/2010/wordprocessingGroup" xmlns:wpi="http://schemas.microsoft.com/office/word/2010/wordprocessingInk" xmlns:wne="http://schemas.microsoft.com/office/word/2006/wordml" xmlns:wps="http://schemas.microsoft.com/office/word/2010/wordprocessingShape" mc:Ignorable="w14 w15 w16se w16cid w16 w16cex w16sdtdh wp14">
   <w:body>
     <w:p/>
     <w:tbl>
@@ -235,10 +235,7 @@
               <w:spacing w:line="240" w:lineRule="auto"/>
             </w:pPr>
             <w:r>
-              <w:t xml:space="preserve">Plans </w:t>
-            </w:r>
-            <w:r>
-              <w:t>for Next Week:</w:t>
+              <w:t>Plans for Next Week:</w:t>
             </w:r>
           </w:p>
           <w:p>
@@ -359,10 +356,7 @@
               <w:spacing w:line="240" w:lineRule="auto"/>
             </w:pPr>
             <w:r>
-              <w:t>Met with the client recently? When is the next mee</w:t>
-            </w:r>
-            <w:r>
-              <w:t>ting with the client?:</w:t>
+              <w:t>Met with the client recently? When is the next meeting with the client?:</w:t>
             </w:r>
           </w:p>
           <w:p>
@@ -684,9 +678,6 @@
                 <w:between w:val="nil"/>
               </w:pBdr>
               <w:spacing w:line="240" w:lineRule="auto"/>
-              <w:rPr>
-                <w:rFonts w:hint="eastAsia"/>
-              </w:rPr>
             </w:pPr>
             <w:r>
               <w:t>The number of police power in different districts.</w:t>
@@ -955,6 +946,9 @@
             <w:r>
               <w:t>Yujie Yan will</w:t>
             </w:r>
+            <w:r>
+              <w:t xml:space="preserve"> evaluate the data and list some cause of the violence.</w:t>
+            </w:r>
           </w:p>
           <w:p>
             <w:pPr>
@@ -994,8 +988,6 @@
               </w:rPr>
               <w:t xml:space="preserve">and clean </w:t>
             </w:r>
-            <w:bookmarkStart w:id="0" w:name="_GoBack"/>
-            <w:bookmarkEnd w:id="0"/>
             <w:r>
               <w:rPr>
                 <w:lang w:val="en-US"/>
@@ -1018,8 +1010,8 @@
 </file>
 
 <file path=word/numbering.xml><?xml version="1.0" encoding="utf-8"?>
-<w:numbering xmlns:wpc="http://schemas.microsoft.com/office/word/2010/wordprocessingCanvas" xmlns:mo="http://schemas.microsoft.com/office/mac/office/2008/main" xmlns:mc="http://schemas.openxmlformats.org/markup-compatibility/2006" xmlns:mv="urn:schemas-microsoft-com:mac:vml" xmlns:o="urn:schemas-microsoft-com:office:office" xmlns:r="http://schemas.openxmlformats.org/officeDocument/2006/relationships" xmlns:m="http://schemas.openxmlformats.org/officeDocument/2006/math" xmlns:v="urn:schemas-microsoft-com:vml" xmlns:wp14="http://schemas.microsoft.com/office/word/2010/wordprocessingDrawing" xmlns:wp="http://schemas.openxmlformats.org/drawingml/2006/wordprocessingDrawing" xmlns:w10="urn:schemas-microsoft-com:office:word" xmlns:w="http://schemas.openxmlformats.org/wordprocessingml/2006/main" xmlns:w14="http://schemas.microsoft.com/office/word/2010/wordml" xmlns:w15="http://schemas.microsoft.com/office/word/2012/wordml" xmlns:wpg="http://schemas.microsoft.com/office/word/2010/wordprocessingGroup" xmlns:wpi="http://schemas.microsoft.com/office/word/2010/wordprocessingInk" xmlns:wne="http://schemas.microsoft.com/office/word/2006/wordml" xmlns:wps="http://schemas.microsoft.com/office/word/2010/wordprocessingShape" mc:Ignorable="w14 w15 wp14">
-  <w:abstractNum w:abstractNumId="0">
+<w:numbering xmlns:wpc="http://schemas.microsoft.com/office/word/2010/wordprocessingCanvas" xmlns:cx="http://schemas.microsoft.com/office/drawing/2014/chartex" xmlns:cx1="http://schemas.microsoft.com/office/drawing/2015/9/8/chartex" xmlns:cx2="http://schemas.microsoft.com/office/drawing/2015/10/21/chartex" xmlns:cx3="http://schemas.microsoft.com/office/drawing/2016/5/9/chartex" xmlns:cx4="http://schemas.microsoft.com/office/drawing/2016/5/10/chartex" xmlns:cx5="http://schemas.microsoft.com/office/drawing/2016/5/11/chartex" xmlns:cx6="http://schemas.microsoft.com/office/drawing/2016/5/12/chartex" xmlns:cx7="http://schemas.microsoft.com/office/drawing/2016/5/13/chartex" xmlns:cx8="http://schemas.microsoft.com/office/drawing/2016/5/14/chartex" xmlns:mc="http://schemas.openxmlformats.org/markup-compatibility/2006" xmlns:aink="http://schemas.microsoft.com/office/drawing/2016/ink" xmlns:am3d="http://schemas.microsoft.com/office/drawing/2017/model3d" xmlns:o="urn:schemas-microsoft-com:office:office" xmlns:oel="http://schemas.microsoft.com/office/2019/extlst" xmlns:r="http://schemas.openxmlformats.org/officeDocument/2006/relationships" xmlns:m="http://schemas.openxmlformats.org/officeDocument/2006/math" xmlns:v="urn:schemas-microsoft-com:vml" xmlns:wp14="http://schemas.microsoft.com/office/word/2010/wordprocessingDrawing" xmlns:wp="http://schemas.openxmlformats.org/drawingml/2006/wordprocessingDrawing" xmlns:w10="urn:schemas-microsoft-com:office:word" xmlns:w="http://schemas.openxmlformats.org/wordprocessingml/2006/main" xmlns:w14="http://schemas.microsoft.com/office/word/2010/wordml" xmlns:w15="http://schemas.microsoft.com/office/word/2012/wordml" xmlns:w16cex="http://schemas.microsoft.com/office/word/2018/wordml/cex" xmlns:w16cid="http://schemas.microsoft.com/office/word/2016/wordml/cid" xmlns:w16="http://schemas.microsoft.com/office/word/2018/wordml" xmlns:w16sdtdh="http://schemas.microsoft.com/office/word/2020/wordml/sdtdatahash" xmlns:w16se="http://schemas.microsoft.com/office/word/2015/wordml/symex" xmlns:wpg="http://schemas.microsoft.com/office/word/2010/wordprocessingGroup" xmlns:wpi="http://schemas.microsoft.com/office/word/2010/wordprocessingInk" xmlns:wne="http://schemas.microsoft.com/office/word/2006/wordml" xmlns:wps="http://schemas.microsoft.com/office/word/2010/wordprocessingShape" mc:Ignorable="w14 w15 w16se w16cid w16 w16cex w16sdtdh wp14">
+  <w:abstractNum w:abstractNumId="0" w15:restartNumberingAfterBreak="0">
     <w:nsid w:val="3CE322EB"/>
     <w:multiLevelType w:val="multilevel"/>
     <w:tmpl w:val="A130534C"/>
@@ -1132,7 +1124,7 @@
       </w:pPr>
     </w:lvl>
   </w:abstractNum>
-  <w:abstractNum w:abstractNumId="1">
+  <w:abstractNum w:abstractNumId="1" w15:restartNumberingAfterBreak="0">
     <w:nsid w:val="4622469C"/>
     <w:multiLevelType w:val="hybridMultilevel"/>
     <w:tmpl w:val="F5FED4DA"/>
@@ -1144,7 +1136,7 @@
         <w:ind w:left="720" w:hanging="360"/>
       </w:pPr>
       <w:rPr>
-        <w:rFonts w:ascii="Arial" w:eastAsia="SimSun" w:hAnsi="Arial" w:cs="Arial" w:hint="default"/>
+        <w:rFonts w:ascii="Arial" w:eastAsia="宋体" w:hAnsi="Arial" w:cs="Arial" w:hint="default"/>
       </w:rPr>
     </w:lvl>
     <w:lvl w:ilvl="1" w:tplc="04090003" w:tentative="1">
@@ -1244,7 +1236,7 @@
       </w:rPr>
     </w:lvl>
   </w:abstractNum>
-  <w:abstractNum w:abstractNumId="2">
+  <w:abstractNum w:abstractNumId="2" w15:restartNumberingAfterBreak="0">
     <w:nsid w:val="729801A3"/>
     <w:multiLevelType w:val="hybridMultilevel"/>
     <w:tmpl w:val="DCF68228"/>
@@ -1256,7 +1248,7 @@
         <w:ind w:left="720" w:hanging="360"/>
       </w:pPr>
       <w:rPr>
-        <w:rFonts w:ascii="Arial" w:eastAsia="SimSun" w:hAnsi="Arial" w:cs="Arial" w:hint="default"/>
+        <w:rFonts w:ascii="Arial" w:eastAsia="宋体" w:hAnsi="Arial" w:cs="Arial" w:hint="default"/>
       </w:rPr>
     </w:lvl>
     <w:lvl w:ilvl="1" w:tplc="04090003" w:tentative="1">
@@ -1356,24 +1348,24 @@
       </w:rPr>
     </w:lvl>
   </w:abstractNum>
-  <w:num w:numId="1">
+  <w:num w:numId="1" w16cid:durableId="1702313916">
     <w:abstractNumId w:val="0"/>
   </w:num>
-  <w:num w:numId="2">
+  <w:num w:numId="2" w16cid:durableId="1111053068">
     <w:abstractNumId w:val="2"/>
   </w:num>
-  <w:num w:numId="3">
+  <w:num w:numId="3" w16cid:durableId="340670016">
     <w:abstractNumId w:val="1"/>
   </w:num>
 </w:numbering>
 </file>
 
 <file path=word/styles.xml><?xml version="1.0" encoding="utf-8"?>
-<w:styles xmlns:mc="http://schemas.openxmlformats.org/markup-compatibility/2006" xmlns:r="http://schemas.openxmlformats.org/officeDocument/2006/relationships" xmlns:w="http://schemas.openxmlformats.org/wordprocessingml/2006/main" xmlns:w14="http://schemas.microsoft.com/office/word/2010/wordml" xmlns:w15="http://schemas.microsoft.com/office/word/2012/wordml" mc:Ignorable="w14 w15">
+<w:styles xmlns:mc="http://schemas.openxmlformats.org/markup-compatibility/2006" xmlns:r="http://schemas.openxmlformats.org/officeDocument/2006/relationships" xmlns:w="http://schemas.openxmlformats.org/wordprocessingml/2006/main" xmlns:w14="http://schemas.microsoft.com/office/word/2010/wordml" xmlns:w15="http://schemas.microsoft.com/office/word/2012/wordml" xmlns:w16cex="http://schemas.microsoft.com/office/word/2018/wordml/cex" xmlns:w16cid="http://schemas.microsoft.com/office/word/2016/wordml/cid" xmlns:w16="http://schemas.microsoft.com/office/word/2018/wordml" xmlns:w16sdtdh="http://schemas.microsoft.com/office/word/2020/wordml/sdtdatahash" xmlns:w16se="http://schemas.microsoft.com/office/word/2015/wordml/symex" mc:Ignorable="w14 w15 w16se w16cid w16 w16cex w16sdtdh">
   <w:docDefaults>
     <w:rPrDefault>
       <w:rPr>
-        <w:rFonts w:ascii="Arial" w:eastAsia="SimSun" w:hAnsi="Arial" w:cs="Arial"/>
+        <w:rFonts w:ascii="Arial" w:eastAsia="宋体" w:hAnsi="Arial" w:cs="Arial"/>
         <w:sz w:val="22"/>
         <w:szCs w:val="22"/>
         <w:lang w:val="en" w:eastAsia="zh-CN" w:bidi="ar-SA"/>
@@ -1385,7 +1377,7 @@
       </w:pPr>
     </w:pPrDefault>
   </w:docDefaults>
-  <w:latentStyles w:defLockedState="0" w:defUIPriority="99" w:defSemiHidden="0" w:defUnhideWhenUsed="0" w:defQFormat="0" w:count="382">
+  <w:latentStyles w:defLockedState="0" w:defUIPriority="99" w:defSemiHidden="0" w:defUnhideWhenUsed="0" w:defQFormat="0" w:count="376">
     <w:lsdException w:name="Normal" w:uiPriority="0" w:qFormat="1"/>
     <w:lsdException w:name="heading 1" w:uiPriority="9" w:qFormat="1"/>
     <w:lsdException w:name="heading 2" w:semiHidden="1" w:uiPriority="9" w:unhideWhenUsed="1" w:qFormat="1"/>
@@ -1943,7 +1935,6 @@
     <w:tblPr>
       <w:tblStyleRowBandSize w:val="1"/>
       <w:tblStyleColBandSize w:val="1"/>
-      <w:tblInd w:w="0" w:type="dxa"/>
       <w:tblCellMar>
         <w:top w:w="100" w:type="dxa"/>
         <w:left w:w="100" w:type="dxa"/>

</xml_diff>